<commit_message>
Browser Operations, dropdowns, reusable functions and validataions
</commit_message>
<xml_diff>
--- a/Maven.docx
+++ b/Maven.docx
@@ -491,25 +491,43 @@
           <w:sz w:val="20"/>
         </w:rPr>
       </w:pPr>
+      <w:proofErr w:type="gramStart"/>
       <w:r>
         <w:rPr>
           <w:sz w:val="20"/>
         </w:rPr>
         <w:t>CSS :</w:t>
       </w:r>
-    </w:p>
-    <w:p>
-      <w:pPr>
-        <w:spacing w:after="0" w:afterAutospacing="0"/>
-        <w:rPr>
-          <w:sz w:val="20"/>
-        </w:rPr>
-      </w:pPr>
-      <w:r>
-        <w:rPr>
-          <w:sz w:val="20"/>
-        </w:rPr>
-        <w:t xml:space="preserve">htmltag[attribute=’value’] =&gt; </w:t>
+      <w:proofErr w:type="gramEnd"/>
+    </w:p>
+    <w:p>
+      <w:pPr>
+        <w:spacing w:after="0" w:afterAutospacing="0"/>
+        <w:rPr>
+          <w:sz w:val="20"/>
+        </w:rPr>
+      </w:pPr>
+      <w:proofErr w:type="spellStart"/>
+      <w:proofErr w:type="gramStart"/>
+      <w:r>
+        <w:rPr>
+          <w:sz w:val="20"/>
+        </w:rPr>
+        <w:t>htmltag</w:t>
+      </w:r>
+      <w:proofErr w:type="spellEnd"/>
+      <w:r>
+        <w:rPr>
+          <w:sz w:val="20"/>
+        </w:rPr>
+        <w:t>[</w:t>
+      </w:r>
+      <w:proofErr w:type="gramEnd"/>
+      <w:r>
+        <w:rPr>
+          <w:sz w:val="20"/>
+        </w:rPr>
+        <w:t xml:space="preserve">attribute=’value’] =&gt; </w:t>
       </w:r>
       <w:r>
         <w:rPr>
@@ -526,11 +544,27 @@
           <w:sz w:val="20"/>
         </w:rPr>
       </w:pPr>
-      <w:r>
-        <w:rPr>
-          <w:sz w:val="20"/>
-        </w:rPr>
-        <w:t>htmltag#value    OR #value</w:t>
+      <w:proofErr w:type="spellStart"/>
+      <w:proofErr w:type="gramStart"/>
+      <w:r>
+        <w:rPr>
+          <w:sz w:val="20"/>
+        </w:rPr>
+        <w:t>htmltag#</w:t>
+      </w:r>
+      <w:proofErr w:type="gramEnd"/>
+      <w:r>
+        <w:rPr>
+          <w:sz w:val="20"/>
+        </w:rPr>
+        <w:t>value</w:t>
+      </w:r>
+      <w:proofErr w:type="spellEnd"/>
+      <w:r>
+        <w:rPr>
+          <w:sz w:val="20"/>
+        </w:rPr>
+        <w:t xml:space="preserve">    OR #value</w:t>
       </w:r>
     </w:p>
     <w:p>
@@ -541,85 +575,161 @@
           <w:highlight w:val="yellow"/>
         </w:rPr>
       </w:pPr>
+      <w:proofErr w:type="spellStart"/>
+      <w:proofErr w:type="gramStart"/>
       <w:r>
         <w:rPr>
           <w:sz w:val="20"/>
           <w:highlight w:val="yellow"/>
         </w:rPr>
-        <w:t>input#username</w:t>
-      </w:r>
-    </w:p>
-    <w:p>
-      <w:pPr>
-        <w:spacing w:after="0" w:afterAutospacing="0"/>
-        <w:rPr>
-          <w:sz w:val="20"/>
-        </w:rPr>
-      </w:pPr>
+        <w:t>input#</w:t>
+      </w:r>
+      <w:proofErr w:type="gramEnd"/>
       <w:r>
         <w:rPr>
           <w:sz w:val="20"/>
           <w:highlight w:val="yellow"/>
         </w:rPr>
-        <w:t>input#username</w:t>
-      </w:r>
-    </w:p>
-    <w:p>
-      <w:pPr>
-        <w:spacing w:after="0" w:afterAutospacing="0"/>
-        <w:rPr>
-          <w:sz w:val="20"/>
-        </w:rPr>
-      </w:pPr>
-      <w:r>
-        <w:rPr>
-          <w:sz w:val="20"/>
-        </w:rPr>
-        <w:t>htmltag.value OR .value</w:t>
-      </w:r>
-    </w:p>
-    <w:p>
-      <w:pPr>
-        <w:spacing w:after="0" w:afterAutospacing="0"/>
-        <w:rPr>
-          <w:sz w:val="20"/>
-        </w:rPr>
-      </w:pPr>
+        <w:t>username</w:t>
+      </w:r>
+      <w:proofErr w:type="spellEnd"/>
+    </w:p>
+    <w:p>
+      <w:pPr>
+        <w:spacing w:after="0" w:afterAutospacing="0"/>
+        <w:rPr>
+          <w:sz w:val="20"/>
+        </w:rPr>
+      </w:pPr>
+      <w:proofErr w:type="spellStart"/>
+      <w:proofErr w:type="gramStart"/>
       <w:r>
         <w:rPr>
           <w:sz w:val="20"/>
           <w:highlight w:val="yellow"/>
         </w:rPr>
+        <w:t>input#</w:t>
+      </w:r>
+      <w:proofErr w:type="gramEnd"/>
+      <w:r>
+        <w:rPr>
+          <w:sz w:val="20"/>
+          <w:highlight w:val="yellow"/>
+        </w:rPr>
+        <w:t>username</w:t>
+      </w:r>
+      <w:proofErr w:type="spellEnd"/>
+    </w:p>
+    <w:p>
+      <w:pPr>
+        <w:spacing w:after="0" w:afterAutospacing="0"/>
+        <w:rPr>
+          <w:sz w:val="20"/>
+        </w:rPr>
+      </w:pPr>
+      <w:proofErr w:type="spellStart"/>
+      <w:proofErr w:type="gramStart"/>
+      <w:r>
+        <w:rPr>
+          <w:sz w:val="20"/>
+        </w:rPr>
+        <w:t>htmltag.value</w:t>
+      </w:r>
+      <w:proofErr w:type="spellEnd"/>
+      <w:proofErr w:type="gramEnd"/>
+      <w:r>
+        <w:rPr>
+          <w:sz w:val="20"/>
+        </w:rPr>
+        <w:t xml:space="preserve"> OR .value</w:t>
+      </w:r>
+    </w:p>
+    <w:p>
+      <w:pPr>
+        <w:spacing w:after="0" w:afterAutospacing="0"/>
+        <w:rPr>
+          <w:sz w:val="20"/>
+        </w:rPr>
+      </w:pPr>
+      <w:proofErr w:type="spellStart"/>
+      <w:r>
+        <w:rPr>
+          <w:sz w:val="20"/>
+          <w:highlight w:val="yellow"/>
+        </w:rPr>
         <w:t>input.textField</w:t>
       </w:r>
-    </w:p>
-    <w:p>
-      <w:pPr>
-        <w:spacing w:after="0" w:afterAutospacing="0"/>
-        <w:rPr>
-          <w:sz w:val="20"/>
-        </w:rPr>
-      </w:pPr>
-      <w:r>
-        <w:rPr>
-          <w:sz w:val="20"/>
-        </w:rPr>
-        <w:t>htmltag[attribute=’value’]  &gt; childTAG</w:t>
-      </w:r>
-    </w:p>
-    <w:p>
-      <w:pPr>
-        <w:spacing w:after="0" w:afterAutospacing="0"/>
-        <w:rPr>
-          <w:sz w:val="20"/>
-        </w:rPr>
-      </w:pPr>
+      <w:proofErr w:type="spellEnd"/>
+    </w:p>
+    <w:p>
+      <w:pPr>
+        <w:spacing w:after="0" w:afterAutospacing="0"/>
+        <w:rPr>
+          <w:sz w:val="20"/>
+        </w:rPr>
+      </w:pPr>
+      <w:proofErr w:type="spellStart"/>
+      <w:proofErr w:type="gramStart"/>
+      <w:r>
+        <w:rPr>
+          <w:sz w:val="20"/>
+        </w:rPr>
+        <w:t>htmltag</w:t>
+      </w:r>
+      <w:proofErr w:type="spellEnd"/>
+      <w:r>
+        <w:rPr>
+          <w:sz w:val="20"/>
+        </w:rPr>
+        <w:t>[</w:t>
+      </w:r>
+      <w:proofErr w:type="gramEnd"/>
+      <w:r>
+        <w:rPr>
+          <w:sz w:val="20"/>
+        </w:rPr>
+        <w:t xml:space="preserve">attribute=’value’]  &gt; </w:t>
+      </w:r>
+      <w:proofErr w:type="spellStart"/>
+      <w:r>
+        <w:rPr>
+          <w:sz w:val="20"/>
+        </w:rPr>
+        <w:t>childTAG</w:t>
+      </w:r>
+      <w:proofErr w:type="spellEnd"/>
+    </w:p>
+    <w:p>
+      <w:pPr>
+        <w:spacing w:after="0" w:afterAutospacing="0"/>
+        <w:rPr>
+          <w:sz w:val="20"/>
+        </w:rPr>
+      </w:pPr>
+      <w:proofErr w:type="spellStart"/>
+      <w:proofErr w:type="gramStart"/>
       <w:r>
         <w:rPr>
           <w:sz w:val="20"/>
           <w:highlight w:val="yellow"/>
         </w:rPr>
-        <w:t>a#loginButton &gt; div</w:t>
+        <w:t>a#</w:t>
+      </w:r>
+      <w:proofErr w:type="gramEnd"/>
+      <w:r>
+        <w:rPr>
+          <w:sz w:val="20"/>
+          <w:highlight w:val="yellow"/>
+        </w:rPr>
+        <w:t>loginButton</w:t>
+      </w:r>
+      <w:proofErr w:type="spellEnd"/>
+      <w:r>
+        <w:rPr>
+          <w:sz w:val="20"/>
+          <w:highlight w:val="yellow"/>
+        </w:rPr>
+        <w:t xml:space="preserve"> &gt; div</w:t>
       </w:r>
     </w:p>
     <w:p>
@@ -758,7 +868,35 @@
         <w:rPr>
           <w:sz w:val="20"/>
         </w:rPr>
-        <w:t>//htmltag[@attribure=’value’]</w:t>
+        <w:t>//</w:t>
+      </w:r>
+      <w:proofErr w:type="spellStart"/>
+      <w:r>
+        <w:rPr>
+          <w:sz w:val="20"/>
+        </w:rPr>
+        <w:t>htmltag</w:t>
+      </w:r>
+      <w:proofErr w:type="spellEnd"/>
+      <w:r>
+        <w:rPr>
+          <w:sz w:val="20"/>
+        </w:rPr>
+        <w:t>[@</w:t>
+      </w:r>
+      <w:proofErr w:type="spellStart"/>
+      <w:r>
+        <w:rPr>
+          <w:sz w:val="20"/>
+        </w:rPr>
+        <w:t>attribure</w:t>
+      </w:r>
+      <w:proofErr w:type="spellEnd"/>
+      <w:r>
+        <w:rPr>
+          <w:sz w:val="20"/>
+        </w:rPr>
+        <w:t>=’value’]</w:t>
       </w:r>
     </w:p>
     <w:p>
@@ -809,7 +947,21 @@
         <w:rPr>
           <w:sz w:val="20"/>
         </w:rPr>
-        <w:t xml:space="preserve"> -&gt; we can identify using more then one property</w:t>
+        <w:t xml:space="preserve"> -&gt; we can identify using more </w:t>
+      </w:r>
+      <w:proofErr w:type="spellStart"/>
+      <w:r>
+        <w:rPr>
+          <w:sz w:val="20"/>
+        </w:rPr>
+        <w:t>then</w:t>
+      </w:r>
+      <w:proofErr w:type="spellEnd"/>
+      <w:r>
+        <w:rPr>
+          <w:sz w:val="20"/>
+        </w:rPr>
+        <w:t xml:space="preserve"> one property</w:t>
       </w:r>
     </w:p>
     <w:p>
@@ -963,7 +1115,25 @@
           <w:color w:val="002060"/>
           <w:sz w:val="20"/>
         </w:rPr>
-        <w:t>//htmltag[text()=’value’]</w:t>
+        <w:t>//</w:t>
+      </w:r>
+      <w:proofErr w:type="spellStart"/>
+      <w:r>
+        <w:rPr>
+          <w:rFonts w:ascii="Bookman Old Style" w:hAnsi="Bookman Old Style"/>
+          <w:color w:val="002060"/>
+          <w:sz w:val="20"/>
+        </w:rPr>
+        <w:t>htmltag</w:t>
+      </w:r>
+      <w:proofErr w:type="spellEnd"/>
+      <w:r>
+        <w:rPr>
+          <w:rFonts w:ascii="Bookman Old Style" w:hAnsi="Bookman Old Style"/>
+          <w:color w:val="002060"/>
+          <w:sz w:val="20"/>
+        </w:rPr>
+        <w:t>[text()=’value’]</w:t>
       </w:r>
     </w:p>
     <w:p>
@@ -986,7 +1156,25 @@
           <w:color w:val="002060"/>
           <w:sz w:val="20"/>
         </w:rPr>
-        <w:t>//h3[text()='Synechron Reviews in Bangalore, India | Glassdoor.co.in']</w:t>
+        <w:t>//h3[text()='</w:t>
+      </w:r>
+      <w:proofErr w:type="spellStart"/>
+      <w:r>
+        <w:rPr>
+          <w:rFonts w:ascii="Bookman Old Style" w:hAnsi="Bookman Old Style"/>
+          <w:color w:val="002060"/>
+          <w:sz w:val="20"/>
+        </w:rPr>
+        <w:t>Synechron</w:t>
+      </w:r>
+      <w:proofErr w:type="spellEnd"/>
+      <w:r>
+        <w:rPr>
+          <w:rFonts w:ascii="Bookman Old Style" w:hAnsi="Bookman Old Style"/>
+          <w:color w:val="002060"/>
+          <w:sz w:val="20"/>
+        </w:rPr>
+        <w:t xml:space="preserve"> Reviews in Bangalore, India | Glassdoor.co.in']</w:t>
       </w:r>
     </w:p>
     <w:p>
@@ -1066,7 +1254,23 @@
           <w:rFonts w:ascii="Bookman Old Style" w:hAnsi="Bookman Old Style"/>
           <w:sz w:val="20"/>
         </w:rPr>
-        <w:t>//h3[contains(text(),'Glassdoor')]</w:t>
+        <w:t>//h3[contains(text(),'</w:t>
+      </w:r>
+      <w:proofErr w:type="spellStart"/>
+      <w:r>
+        <w:rPr>
+          <w:rFonts w:ascii="Bookman Old Style" w:hAnsi="Bookman Old Style"/>
+          <w:sz w:val="20"/>
+        </w:rPr>
+        <w:t>Glassdoor</w:t>
+      </w:r>
+      <w:proofErr w:type="spellEnd"/>
+      <w:r>
+        <w:rPr>
+          <w:rFonts w:ascii="Bookman Old Style" w:hAnsi="Bookman Old Style"/>
+          <w:sz w:val="20"/>
+        </w:rPr>
+        <w:t>')]</w:t>
       </w:r>
     </w:p>
     <w:p>
@@ -1087,7 +1291,39 @@
           <w:rFonts w:ascii="Bookman Old Style" w:hAnsi="Bookman Old Style"/>
           <w:sz w:val="20"/>
         </w:rPr>
-        <w:t>//img[contains(@src,'timer')]</w:t>
+        <w:t>//</w:t>
+      </w:r>
+      <w:proofErr w:type="spellStart"/>
+      <w:r>
+        <w:rPr>
+          <w:rFonts w:ascii="Bookman Old Style" w:hAnsi="Bookman Old Style"/>
+          <w:sz w:val="20"/>
+        </w:rPr>
+        <w:t>img</w:t>
+      </w:r>
+      <w:proofErr w:type="spellEnd"/>
+      <w:r>
+        <w:rPr>
+          <w:rFonts w:ascii="Bookman Old Style" w:hAnsi="Bookman Old Style"/>
+          <w:sz w:val="20"/>
+        </w:rPr>
+        <w:t>[contains(@</w:t>
+      </w:r>
+      <w:proofErr w:type="spellStart"/>
+      <w:r>
+        <w:rPr>
+          <w:rFonts w:ascii="Bookman Old Style" w:hAnsi="Bookman Old Style"/>
+          <w:sz w:val="20"/>
+        </w:rPr>
+        <w:t>src,'timer</w:t>
+      </w:r>
+      <w:proofErr w:type="spellEnd"/>
+      <w:r>
+        <w:rPr>
+          <w:rFonts w:ascii="Bookman Old Style" w:hAnsi="Bookman Old Style"/>
+          <w:sz w:val="20"/>
+        </w:rPr>
+        <w:t>')]</w:t>
       </w:r>
     </w:p>
     <w:p>
@@ -1167,7 +1403,23 @@
           <w:rFonts w:ascii="Bookman Old Style" w:hAnsi="Bookman Old Style"/>
           <w:sz w:val="20"/>
         </w:rPr>
-        <w:t>//h3[starts-with(text(),'Synechron')]</w:t>
+        <w:t>//h3[starts-with(text(),'</w:t>
+      </w:r>
+      <w:proofErr w:type="spellStart"/>
+      <w:r>
+        <w:rPr>
+          <w:rFonts w:ascii="Bookman Old Style" w:hAnsi="Bookman Old Style"/>
+          <w:sz w:val="20"/>
+        </w:rPr>
+        <w:t>Synechron</w:t>
+      </w:r>
+      <w:proofErr w:type="spellEnd"/>
+      <w:r>
+        <w:rPr>
+          <w:rFonts w:ascii="Bookman Old Style" w:hAnsi="Bookman Old Style"/>
+          <w:sz w:val="20"/>
+        </w:rPr>
+        <w:t>')]</w:t>
       </w:r>
     </w:p>
     <w:p>
@@ -1187,13 +1439,35 @@
           <w:sz w:val="20"/>
         </w:rPr>
         <w:lastRenderedPageBreak/>
-        <w:t>//tr</w:t>
-      </w:r>
-      <w:r>
-        <w:rPr>
-          <w:sz w:val="20"/>
-        </w:rPr>
-        <w:t>[starts-with(@id,'ext-gen')]</w:t>
+        <w:t>//</w:t>
+      </w:r>
+      <w:proofErr w:type="spellStart"/>
+      <w:r>
+        <w:rPr>
+          <w:sz w:val="20"/>
+        </w:rPr>
+        <w:t>tr</w:t>
+      </w:r>
+      <w:proofErr w:type="spellEnd"/>
+      <w:r>
+        <w:rPr>
+          <w:sz w:val="20"/>
+        </w:rPr>
+        <w:t>[starts-with(@</w:t>
+      </w:r>
+      <w:proofErr w:type="spellStart"/>
+      <w:r>
+        <w:rPr>
+          <w:sz w:val="20"/>
+        </w:rPr>
+        <w:t>id,'ext</w:t>
+      </w:r>
+      <w:proofErr w:type="spellEnd"/>
+      <w:r>
+        <w:rPr>
+          <w:sz w:val="20"/>
+        </w:rPr>
+        <w:t>-gen')]</w:t>
       </w:r>
     </w:p>
     <w:p>
@@ -1228,7 +1502,39 @@
           <w:rFonts w:ascii="Bookman Old Style" w:hAnsi="Bookman Old Style"/>
           <w:sz w:val="20"/>
         </w:rPr>
-        <w:t>//div[@id='cpTreeBlock']//div[@class='addNewButton']</w:t>
+        <w:t>//div[@id='</w:t>
+      </w:r>
+      <w:proofErr w:type="spellStart"/>
+      <w:r>
+        <w:rPr>
+          <w:rFonts w:ascii="Bookman Old Style" w:hAnsi="Bookman Old Style"/>
+          <w:sz w:val="20"/>
+        </w:rPr>
+        <w:t>cpTreeBlock</w:t>
+      </w:r>
+      <w:proofErr w:type="spellEnd"/>
+      <w:r>
+        <w:rPr>
+          <w:rFonts w:ascii="Bookman Old Style" w:hAnsi="Bookman Old Style"/>
+          <w:sz w:val="20"/>
+        </w:rPr>
+        <w:t>']//div[@class='</w:t>
+      </w:r>
+      <w:proofErr w:type="spellStart"/>
+      <w:r>
+        <w:rPr>
+          <w:rFonts w:ascii="Bookman Old Style" w:hAnsi="Bookman Old Style"/>
+          <w:sz w:val="20"/>
+        </w:rPr>
+        <w:t>addNewButton</w:t>
+      </w:r>
+      <w:proofErr w:type="spellEnd"/>
+      <w:r>
+        <w:rPr>
+          <w:rFonts w:ascii="Bookman Old Style" w:hAnsi="Bookman Old Style"/>
+          <w:sz w:val="20"/>
+        </w:rPr>
+        <w:t>']</w:t>
       </w:r>
     </w:p>
     <w:p>
@@ -1249,7 +1555,23 @@
           <w:rFonts w:ascii="Bookman Old Style" w:hAnsi="Bookman Old Style"/>
           <w:sz w:val="20"/>
         </w:rPr>
-        <w:t>//a[@id='loginButton']/div</w:t>
+        <w:t>//a[@id='</w:t>
+      </w:r>
+      <w:proofErr w:type="spellStart"/>
+      <w:r>
+        <w:rPr>
+          <w:rFonts w:ascii="Bookman Old Style" w:hAnsi="Bookman Old Style"/>
+          <w:sz w:val="20"/>
+        </w:rPr>
+        <w:t>loginButton</w:t>
+      </w:r>
+      <w:proofErr w:type="spellEnd"/>
+      <w:r>
+        <w:rPr>
+          <w:rFonts w:ascii="Bookman Old Style" w:hAnsi="Bookman Old Style"/>
+          <w:sz w:val="20"/>
+        </w:rPr>
+        <w:t>']/div</w:t>
       </w:r>
     </w:p>
     <w:p>
@@ -1284,7 +1606,39 @@
           <w:rFonts w:ascii="Bookman Old Style" w:hAnsi="Bookman Old Style"/>
           <w:sz w:val="20"/>
         </w:rPr>
-        <w:t>//tr[th[text()='Produced by']]/td</w:t>
+        <w:t>//</w:t>
+      </w:r>
+      <w:proofErr w:type="spellStart"/>
+      <w:r>
+        <w:rPr>
+          <w:rFonts w:ascii="Bookman Old Style" w:hAnsi="Bookman Old Style"/>
+          <w:sz w:val="20"/>
+        </w:rPr>
+        <w:t>tr</w:t>
+      </w:r>
+      <w:proofErr w:type="spellEnd"/>
+      <w:r>
+        <w:rPr>
+          <w:rFonts w:ascii="Bookman Old Style" w:hAnsi="Bookman Old Style"/>
+          <w:sz w:val="20"/>
+        </w:rPr>
+        <w:t>[</w:t>
+      </w:r>
+      <w:proofErr w:type="spellStart"/>
+      <w:r>
+        <w:rPr>
+          <w:rFonts w:ascii="Bookman Old Style" w:hAnsi="Bookman Old Style"/>
+          <w:sz w:val="20"/>
+        </w:rPr>
+        <w:t>th</w:t>
+      </w:r>
+      <w:proofErr w:type="spellEnd"/>
+      <w:r>
+        <w:rPr>
+          <w:rFonts w:ascii="Bookman Old Style" w:hAnsi="Bookman Old Style"/>
+          <w:sz w:val="20"/>
+        </w:rPr>
+        <w:t>[text()='Produced by']]/td</w:t>
       </w:r>
     </w:p>
     <w:p>
@@ -1427,8 +1781,33 @@
           <w:rFonts w:ascii="Bookman Old Style" w:hAnsi="Bookman Old Style"/>
           <w:sz w:val="20"/>
         </w:rPr>
-        <w:t>Syntax -&gt; //xpath/following-sibling::sibling_tag</w:t>
-      </w:r>
+        <w:t>Syntax -&gt; //</w:t>
+      </w:r>
+      <w:proofErr w:type="spellStart"/>
+      <w:r>
+        <w:rPr>
+          <w:rFonts w:ascii="Bookman Old Style" w:hAnsi="Bookman Old Style"/>
+          <w:sz w:val="20"/>
+        </w:rPr>
+        <w:t>xpath</w:t>
+      </w:r>
+      <w:proofErr w:type="spellEnd"/>
+      <w:r>
+        <w:rPr>
+          <w:rFonts w:ascii="Bookman Old Style" w:hAnsi="Bookman Old Style"/>
+          <w:sz w:val="20"/>
+        </w:rPr>
+        <w:t>/following-sibling::</w:t>
+      </w:r>
+      <w:proofErr w:type="spellStart"/>
+      <w:r>
+        <w:rPr>
+          <w:rFonts w:ascii="Bookman Old Style" w:hAnsi="Bookman Old Style"/>
+          <w:sz w:val="20"/>
+        </w:rPr>
+        <w:t>sibling_tag</w:t>
+      </w:r>
+      <w:proofErr w:type="spellEnd"/>
     </w:p>
     <w:p>
       <w:pPr>
@@ -1448,7 +1827,23 @@
           <w:rFonts w:ascii="Bookman Old Style" w:hAnsi="Bookman Old Style"/>
           <w:sz w:val="20"/>
         </w:rPr>
-        <w:t>//th[text()='Produced by']/following-sibling::td</w:t>
+        <w:t>//</w:t>
+      </w:r>
+      <w:proofErr w:type="spellStart"/>
+      <w:r>
+        <w:rPr>
+          <w:rFonts w:ascii="Bookman Old Style" w:hAnsi="Bookman Old Style"/>
+          <w:sz w:val="20"/>
+        </w:rPr>
+        <w:t>th</w:t>
+      </w:r>
+      <w:proofErr w:type="spellEnd"/>
+      <w:r>
+        <w:rPr>
+          <w:rFonts w:ascii="Bookman Old Style" w:hAnsi="Bookman Old Style"/>
+          <w:sz w:val="20"/>
+        </w:rPr>
+        <w:t>[text()='Produced by']/following-sibling::td</w:t>
       </w:r>
     </w:p>
     <w:p>
@@ -1493,8 +1888,33 @@
           <w:rFonts w:ascii="Bookman Old Style" w:hAnsi="Bookman Old Style"/>
           <w:sz w:val="20"/>
         </w:rPr>
-        <w:t>//li[a[text()='Random article']]/preceding-sibling::li</w:t>
-      </w:r>
+        <w:t>//</w:t>
+      </w:r>
+      <w:proofErr w:type="spellStart"/>
+      <w:r>
+        <w:rPr>
+          <w:rFonts w:ascii="Bookman Old Style" w:hAnsi="Bookman Old Style"/>
+          <w:sz w:val="20"/>
+        </w:rPr>
+        <w:t>li</w:t>
+      </w:r>
+      <w:proofErr w:type="spellEnd"/>
+      <w:r>
+        <w:rPr>
+          <w:rFonts w:ascii="Bookman Old Style" w:hAnsi="Bookman Old Style"/>
+          <w:sz w:val="20"/>
+        </w:rPr>
+        <w:t>[a[text()='Random article']]/preceding-sibling::</w:t>
+      </w:r>
+      <w:proofErr w:type="spellStart"/>
+      <w:r>
+        <w:rPr>
+          <w:rFonts w:ascii="Bookman Old Style" w:hAnsi="Bookman Old Style"/>
+          <w:sz w:val="20"/>
+        </w:rPr>
+        <w:t>li</w:t>
+      </w:r>
+      <w:proofErr w:type="spellEnd"/>
       <w:r>
         <w:rPr>
           <w:sz w:val="20"/>
@@ -1543,7 +1963,21 @@
         <w:rPr>
           <w:sz w:val="20"/>
         </w:rPr>
-        <w:t>//li[a[text()='Random article']]/</w:t>
+        <w:t>//</w:t>
+      </w:r>
+      <w:proofErr w:type="spellStart"/>
+      <w:r>
+        <w:rPr>
+          <w:sz w:val="20"/>
+        </w:rPr>
+        <w:t>li</w:t>
+      </w:r>
+      <w:proofErr w:type="spellEnd"/>
+      <w:r>
+        <w:rPr>
+          <w:sz w:val="20"/>
+        </w:rPr>
+        <w:t>[a[text()='Random article']]/</w:t>
       </w:r>
       <w:r>
         <w:rPr>
@@ -1617,7 +2051,21 @@
         <w:rPr>
           <w:sz w:val="20"/>
         </w:rPr>
-        <w:t>//li[a[text()='Random article']]/preceding::a</w:t>
+        <w:t>//</w:t>
+      </w:r>
+      <w:proofErr w:type="spellStart"/>
+      <w:r>
+        <w:rPr>
+          <w:sz w:val="20"/>
+        </w:rPr>
+        <w:t>li</w:t>
+      </w:r>
+      <w:proofErr w:type="spellEnd"/>
+      <w:r>
+        <w:rPr>
+          <w:sz w:val="20"/>
+        </w:rPr>
+        <w:t>[a[text()='Random article']]/preceding::a</w:t>
       </w:r>
     </w:p>
     <w:p>
@@ -1655,7 +2103,35 @@
         <w:rPr>
           <w:sz w:val="20"/>
         </w:rPr>
-        <w:t xml:space="preserve">//li[a[text()='Random article']]/following-sibling::li/child::a </w:t>
+        <w:t>//</w:t>
+      </w:r>
+      <w:proofErr w:type="spellStart"/>
+      <w:r>
+        <w:rPr>
+          <w:sz w:val="20"/>
+        </w:rPr>
+        <w:t>li</w:t>
+      </w:r>
+      <w:proofErr w:type="spellEnd"/>
+      <w:r>
+        <w:rPr>
+          <w:sz w:val="20"/>
+        </w:rPr>
+        <w:t>[a[text()='Random article']]/following-sibling::</w:t>
+      </w:r>
+      <w:proofErr w:type="spellStart"/>
+      <w:r>
+        <w:rPr>
+          <w:sz w:val="20"/>
+        </w:rPr>
+        <w:t>li</w:t>
+      </w:r>
+      <w:proofErr w:type="spellEnd"/>
+      <w:r>
+        <w:rPr>
+          <w:sz w:val="20"/>
+        </w:rPr>
+        <w:t xml:space="preserve">/child::a </w:t>
       </w:r>
     </w:p>
     <w:p>
@@ -1693,8 +2169,16 @@
         <w:rPr>
           <w:sz w:val="20"/>
         </w:rPr>
-        <w:t>//a[text()='Random article']/parent::li</w:t>
-      </w:r>
+        <w:t>//a[text()='Random article']/parent::</w:t>
+      </w:r>
+      <w:proofErr w:type="spellStart"/>
+      <w:r>
+        <w:rPr>
+          <w:sz w:val="20"/>
+        </w:rPr>
+        <w:t>li</w:t>
+      </w:r>
+      <w:proofErr w:type="spellEnd"/>
     </w:p>
     <w:p>
       <w:pPr>
@@ -1737,8 +2221,16 @@
         <w:rPr>
           <w:sz w:val="20"/>
         </w:rPr>
-        <w:t>//a[text()='Random article']/ancestor::nav</w:t>
-      </w:r>
+        <w:t>//a[text()='Random article']/ancestor::</w:t>
+      </w:r>
+      <w:proofErr w:type="spellStart"/>
+      <w:r>
+        <w:rPr>
+          <w:sz w:val="20"/>
+        </w:rPr>
+        <w:t>nav</w:t>
+      </w:r>
+      <w:proofErr w:type="spellEnd"/>
     </w:p>
     <w:p>
       <w:pPr>
@@ -2105,6 +2597,233 @@
           <w:sz w:val="20"/>
         </w:rPr>
       </w:pPr>
+    </w:p>
+    <w:p>
+      <w:pPr>
+        <w:spacing w:after="0" w:afterAutospacing="0"/>
+        <w:rPr>
+          <w:sz w:val="20"/>
+        </w:rPr>
+      </w:pPr>
+    </w:p>
+    <w:p>
+      <w:pPr>
+        <w:spacing w:after="0" w:afterAutospacing="0"/>
+        <w:rPr>
+          <w:sz w:val="20"/>
+        </w:rPr>
+      </w:pPr>
+    </w:p>
+    <w:p>
+      <w:pPr>
+        <w:spacing w:after="0" w:afterAutospacing="0"/>
+        <w:rPr>
+          <w:sz w:val="20"/>
+        </w:rPr>
+      </w:pPr>
+    </w:p>
+    <w:p>
+      <w:pPr>
+        <w:spacing w:after="0" w:afterAutospacing="0"/>
+        <w:rPr>
+          <w:sz w:val="20"/>
+        </w:rPr>
+      </w:pPr>
+    </w:p>
+    <w:p>
+      <w:pPr>
+        <w:spacing w:after="0" w:afterAutospacing="0"/>
+        <w:rPr>
+          <w:sz w:val="20"/>
+        </w:rPr>
+      </w:pPr>
+    </w:p>
+    <w:p>
+      <w:pPr>
+        <w:spacing w:after="0" w:afterAutospacing="0"/>
+        <w:rPr>
+          <w:sz w:val="20"/>
+        </w:rPr>
+      </w:pPr>
+    </w:p>
+    <w:p>
+      <w:pPr>
+        <w:spacing w:after="0" w:afterAutospacing="0"/>
+        <w:rPr>
+          <w:sz w:val="20"/>
+        </w:rPr>
+      </w:pPr>
+    </w:p>
+    <w:p>
+      <w:pPr>
+        <w:spacing w:after="0" w:afterAutospacing="0"/>
+        <w:rPr>
+          <w:sz w:val="20"/>
+        </w:rPr>
+      </w:pPr>
+    </w:p>
+    <w:p>
+      <w:pPr>
+        <w:spacing w:after="0" w:afterAutospacing="0"/>
+        <w:rPr>
+          <w:sz w:val="20"/>
+        </w:rPr>
+      </w:pPr>
+      <w:r>
+        <w:rPr>
+          <w:sz w:val="20"/>
+        </w:rPr>
+        <w:lastRenderedPageBreak/>
+        <w:t xml:space="preserve">Dropdown – </w:t>
+      </w:r>
+    </w:p>
+    <w:p>
+      <w:pPr>
+        <w:spacing w:after="0" w:afterAutospacing="0"/>
+        <w:rPr>
+          <w:sz w:val="20"/>
+        </w:rPr>
+      </w:pPr>
+      <w:r>
+        <w:rPr>
+          <w:noProof/>
+          <w:sz w:val="20"/>
+        </w:rPr>
+        <w:drawing>
+          <wp:inline distT="0" distB="0" distL="0" distR="0">
+            <wp:extent cx="5943600" cy="2619375"/>
+            <wp:effectExtent l="19050" t="0" r="0" b="0"/>
+            <wp:docPr id="40" name="Picture 40"/>
+            <wp:cNvGraphicFramePr>
+              <a:graphicFrameLocks xmlns:a="http://schemas.openxmlformats.org/drawingml/2006/main" noChangeAspect="1"/>
+            </wp:cNvGraphicFramePr>
+            <a:graphic xmlns:a="http://schemas.openxmlformats.org/drawingml/2006/main">
+              <a:graphicData uri="http://schemas.openxmlformats.org/drawingml/2006/picture">
+                <pic:pic xmlns:pic="http://schemas.openxmlformats.org/drawingml/2006/picture">
+                  <pic:nvPicPr>
+                    <pic:cNvPr id="0" name="Picture 40"/>
+                    <pic:cNvPicPr>
+                      <a:picLocks noChangeAspect="1" noChangeArrowheads="1"/>
+                    </pic:cNvPicPr>
+                  </pic:nvPicPr>
+                  <pic:blipFill>
+                    <a:blip r:embed="rId20"/>
+                    <a:srcRect/>
+                    <a:stretch>
+                      <a:fillRect/>
+                    </a:stretch>
+                  </pic:blipFill>
+                  <pic:spPr bwMode="auto">
+                    <a:xfrm>
+                      <a:off x="0" y="0"/>
+                      <a:ext cx="5943600" cy="2619375"/>
+                    </a:xfrm>
+                    <a:prstGeom prst="rect">
+                      <a:avLst/>
+                    </a:prstGeom>
+                    <a:noFill/>
+                    <a:ln w="9525">
+                      <a:noFill/>
+                      <a:miter lim="800000"/>
+                      <a:headEnd/>
+                      <a:tailEnd/>
+                    </a:ln>
+                  </pic:spPr>
+                </pic:pic>
+              </a:graphicData>
+            </a:graphic>
+          </wp:inline>
+        </w:drawing>
+      </w:r>
+    </w:p>
+    <w:p>
+      <w:pPr>
+        <w:spacing w:after="0" w:afterAutospacing="0"/>
+        <w:rPr>
+          <w:sz w:val="20"/>
+        </w:rPr>
+      </w:pPr>
+    </w:p>
+    <w:p>
+      <w:pPr>
+        <w:spacing w:after="0" w:afterAutospacing="0"/>
+        <w:rPr>
+          <w:sz w:val="20"/>
+        </w:rPr>
+      </w:pPr>
+    </w:p>
+    <w:p>
+      <w:pPr>
+        <w:spacing w:after="0" w:afterAutospacing="0"/>
+        <w:rPr>
+          <w:sz w:val="20"/>
+        </w:rPr>
+      </w:pPr>
+      <w:r>
+        <w:rPr>
+          <w:sz w:val="20"/>
+        </w:rPr>
+        <w:t xml:space="preserve">Validations in Selenium – </w:t>
+      </w:r>
+    </w:p>
+    <w:p>
+      <w:pPr>
+        <w:spacing w:after="0" w:afterAutospacing="0"/>
+        <w:rPr>
+          <w:sz w:val="20"/>
+        </w:rPr>
+      </w:pPr>
+      <w:r>
+        <w:rPr>
+          <w:noProof/>
+          <w:sz w:val="20"/>
+        </w:rPr>
+        <w:drawing>
+          <wp:inline distT="0" distB="0" distL="0" distR="0">
+            <wp:extent cx="4314190" cy="1941195"/>
+            <wp:effectExtent l="19050" t="0" r="0" b="0"/>
+            <wp:docPr id="37" name="Picture 37"/>
+            <wp:cNvGraphicFramePr>
+              <a:graphicFrameLocks xmlns:a="http://schemas.openxmlformats.org/drawingml/2006/main" noChangeAspect="1"/>
+            </wp:cNvGraphicFramePr>
+            <a:graphic xmlns:a="http://schemas.openxmlformats.org/drawingml/2006/main">
+              <a:graphicData uri="http://schemas.openxmlformats.org/drawingml/2006/picture">
+                <pic:pic xmlns:pic="http://schemas.openxmlformats.org/drawingml/2006/picture">
+                  <pic:nvPicPr>
+                    <pic:cNvPr id="0" name="Picture 37"/>
+                    <pic:cNvPicPr>
+                      <a:picLocks noChangeAspect="1" noChangeArrowheads="1"/>
+                    </pic:cNvPicPr>
+                  </pic:nvPicPr>
+                  <pic:blipFill>
+                    <a:blip r:embed="rId21"/>
+                    <a:srcRect/>
+                    <a:stretch>
+                      <a:fillRect/>
+                    </a:stretch>
+                  </pic:blipFill>
+                  <pic:spPr bwMode="auto">
+                    <a:xfrm>
+                      <a:off x="0" y="0"/>
+                      <a:ext cx="4314190" cy="1941195"/>
+                    </a:xfrm>
+                    <a:prstGeom prst="rect">
+                      <a:avLst/>
+                    </a:prstGeom>
+                    <a:noFill/>
+                    <a:ln w="9525">
+                      <a:noFill/>
+                      <a:miter lim="800000"/>
+                      <a:headEnd/>
+                      <a:tailEnd/>
+                    </a:ln>
+                  </pic:spPr>
+                </pic:pic>
+              </a:graphicData>
+            </a:graphic>
+          </wp:inline>
+        </w:drawing>
+      </w:r>
     </w:p>
     <w:p>
       <w:pPr>

</xml_diff>

<commit_message>
complte - POM, screenshot, javascript, Extent Report
</commit_message>
<xml_diff>
--- a/Maven.docx
+++ b/Maven.docx
@@ -2665,6 +2665,12 @@
     <w:p/>
     <w:p>
       <w:r>
+        <w:t>POP</w:t>
+      </w:r>
+    </w:p>
+    <w:p/>
+    <w:p>
+      <w:r>
         <w:rPr>
           <w:noProof/>
         </w:rPr>
@@ -2713,6 +2719,195 @@
             </a:graphic>
           </wp:inline>
         </w:drawing>
+      </w:r>
+    </w:p>
+    <w:p/>
+    <w:p/>
+    <w:p/>
+    <w:p>
+      <w:r>
+        <w:lastRenderedPageBreak/>
+        <w:t xml:space="preserve">POPUP – </w:t>
+      </w:r>
+    </w:p>
+    <w:p>
+      <w:r>
+        <w:rPr>
+          <w:noProof/>
+        </w:rPr>
+        <w:drawing>
+          <wp:inline distT="0" distB="0" distL="0" distR="0">
+            <wp:extent cx="5934710" cy="2294890"/>
+            <wp:effectExtent l="19050" t="0" r="8890" b="0"/>
+            <wp:docPr id="46" name="Picture 46"/>
+            <wp:cNvGraphicFramePr>
+              <a:graphicFrameLocks xmlns:a="http://schemas.openxmlformats.org/drawingml/2006/main" noChangeAspect="1"/>
+            </wp:cNvGraphicFramePr>
+            <a:graphic xmlns:a="http://schemas.openxmlformats.org/drawingml/2006/main">
+              <a:graphicData uri="http://schemas.openxmlformats.org/drawingml/2006/picture">
+                <pic:pic xmlns:pic="http://schemas.openxmlformats.org/drawingml/2006/picture">
+                  <pic:nvPicPr>
+                    <pic:cNvPr id="0" name="Picture 46"/>
+                    <pic:cNvPicPr>
+                      <a:picLocks noChangeAspect="1" noChangeArrowheads="1"/>
+                    </pic:cNvPicPr>
+                  </pic:nvPicPr>
+                  <pic:blipFill>
+                    <a:blip r:embed="rId27"/>
+                    <a:srcRect/>
+                    <a:stretch>
+                      <a:fillRect/>
+                    </a:stretch>
+                  </pic:blipFill>
+                  <pic:spPr bwMode="auto">
+                    <a:xfrm>
+                      <a:off x="0" y="0"/>
+                      <a:ext cx="5934710" cy="2294890"/>
+                    </a:xfrm>
+                    <a:prstGeom prst="rect">
+                      <a:avLst/>
+                    </a:prstGeom>
+                    <a:noFill/>
+                    <a:ln w="9525">
+                      <a:noFill/>
+                      <a:miter lim="800000"/>
+                      <a:headEnd/>
+                      <a:tailEnd/>
+                    </a:ln>
+                  </pic:spPr>
+                </pic:pic>
+              </a:graphicData>
+            </a:graphic>
+          </wp:inline>
+        </w:drawing>
+      </w:r>
+    </w:p>
+    <w:p/>
+    <w:p/>
+    <w:p>
+      <w:r>
+        <w:t>Data driven testing</w:t>
+      </w:r>
+    </w:p>
+    <w:p>
+      <w:r>
+        <w:rPr>
+          <w:noProof/>
+        </w:rPr>
+        <w:drawing>
+          <wp:inline distT="0" distB="0" distL="0" distR="0">
+            <wp:extent cx="5934710" cy="2501900"/>
+            <wp:effectExtent l="19050" t="0" r="8890" b="0"/>
+            <wp:docPr id="47" name="Picture 47"/>
+            <wp:cNvGraphicFramePr>
+              <a:graphicFrameLocks xmlns:a="http://schemas.openxmlformats.org/drawingml/2006/main" noChangeAspect="1"/>
+            </wp:cNvGraphicFramePr>
+            <a:graphic xmlns:a="http://schemas.openxmlformats.org/drawingml/2006/main">
+              <a:graphicData uri="http://schemas.openxmlformats.org/drawingml/2006/picture">
+                <pic:pic xmlns:pic="http://schemas.openxmlformats.org/drawingml/2006/picture">
+                  <pic:nvPicPr>
+                    <pic:cNvPr id="0" name="Picture 47"/>
+                    <pic:cNvPicPr>
+                      <a:picLocks noChangeAspect="1" noChangeArrowheads="1"/>
+                    </pic:cNvPicPr>
+                  </pic:nvPicPr>
+                  <pic:blipFill>
+                    <a:blip r:embed="rId28"/>
+                    <a:srcRect/>
+                    <a:stretch>
+                      <a:fillRect/>
+                    </a:stretch>
+                  </pic:blipFill>
+                  <pic:spPr bwMode="auto">
+                    <a:xfrm>
+                      <a:off x="0" y="0"/>
+                      <a:ext cx="5934710" cy="2501900"/>
+                    </a:xfrm>
+                    <a:prstGeom prst="rect">
+                      <a:avLst/>
+                    </a:prstGeom>
+                    <a:noFill/>
+                    <a:ln w="9525">
+                      <a:noFill/>
+                      <a:miter lim="800000"/>
+                      <a:headEnd/>
+                      <a:tailEnd/>
+                    </a:ln>
+                  </pic:spPr>
+                </pic:pic>
+              </a:graphicData>
+            </a:graphic>
+          </wp:inline>
+        </w:drawing>
+      </w:r>
+    </w:p>
+    <w:p/>
+    <w:p/>
+    <w:p/>
+    <w:p/>
+    <w:p/>
+    <w:p/>
+    <w:p>
+      <w:r>
+        <w:t>SELENIUM GRID</w:t>
+      </w:r>
+    </w:p>
+    <w:p>
+      <w:r>
+        <w:rPr>
+          <w:noProof/>
+        </w:rPr>
+        <w:drawing>
+          <wp:inline distT="0" distB="0" distL="0" distR="0">
+            <wp:extent cx="5089525" cy="4312920"/>
+            <wp:effectExtent l="19050" t="0" r="0" b="0"/>
+            <wp:docPr id="48" name="Picture 48"/>
+            <wp:cNvGraphicFramePr>
+              <a:graphicFrameLocks xmlns:a="http://schemas.openxmlformats.org/drawingml/2006/main" noChangeAspect="1"/>
+            </wp:cNvGraphicFramePr>
+            <a:graphic xmlns:a="http://schemas.openxmlformats.org/drawingml/2006/main">
+              <a:graphicData uri="http://schemas.openxmlformats.org/drawingml/2006/picture">
+                <pic:pic xmlns:pic="http://schemas.openxmlformats.org/drawingml/2006/picture">
+                  <pic:nvPicPr>
+                    <pic:cNvPr id="0" name="Picture 48"/>
+                    <pic:cNvPicPr>
+                      <a:picLocks noChangeAspect="1" noChangeArrowheads="1"/>
+                    </pic:cNvPicPr>
+                  </pic:nvPicPr>
+                  <pic:blipFill>
+                    <a:blip r:embed="rId29"/>
+                    <a:srcRect/>
+                    <a:stretch>
+                      <a:fillRect/>
+                    </a:stretch>
+                  </pic:blipFill>
+                  <pic:spPr bwMode="auto">
+                    <a:xfrm>
+                      <a:off x="0" y="0"/>
+                      <a:ext cx="5089525" cy="4312920"/>
+                    </a:xfrm>
+                    <a:prstGeom prst="rect">
+                      <a:avLst/>
+                    </a:prstGeom>
+                    <a:noFill/>
+                    <a:ln w="9525">
+                      <a:noFill/>
+                      <a:miter lim="800000"/>
+                      <a:headEnd/>
+                      <a:tailEnd/>
+                    </a:ln>
+                  </pic:spPr>
+                </pic:pic>
+              </a:graphicData>
+            </a:graphic>
+          </wp:inline>
+        </w:drawing>
+      </w:r>
+    </w:p>
+    <w:p/>
+    <w:p>
+      <w:r>
+        <w:t>POM</w:t>
       </w:r>
     </w:p>
     <w:sectPr>

</xml_diff>